<commit_message>
Rows are correct and RD subtracted
</commit_message>
<xml_diff>
--- a/out/Customer_Letter_708143041.docx
+++ b/out/Customer_Letter_708143041.docx
@@ -385,23 +385,7 @@
             <w:tcW w:w="3116" w:type="dxa"/>
           </w:tcPr>
           <w:p>
-            <w:pPr>
-              <w:rPr>
-                <w:rFonts w:ascii="Avenir Next LT Pro" w:hAnsi="Avenir Next LT Pro"/>
-                <w:bCs/>
-                <w:color w:val="3C3C3C"/>
-                <w:sz w:val="20"/>
-                <w:szCs w:val="20"/>
-              </w:rPr>
-            </w:pPr>
-            <w:r>
-              <w:rPr>
-                <w:rFonts w:ascii="Avenir Next LT Pro" w:hAnsi="Avenir Next LT Pro"/>
-                <w:bCs/>
-                <w:color w:val="3C3C3C"/>
-                <w:sz w:val="20"/>
-                <w:szCs w:val="20"/>
-              </w:rPr>
+            <w:r>
               <w:t>ONB5STF</w:t>
             </w:r>
           </w:p>
@@ -411,23 +395,7 @@
             <w:tcW w:w="3117" w:type="dxa"/>
           </w:tcPr>
           <w:p>
-            <w:pPr>
-              <w:rPr>
-                <w:rFonts w:ascii="Avenir Next LT Pro" w:hAnsi="Avenir Next LT Pro"/>
-                <w:bCs/>
-                <w:color w:val="3C3C3C"/>
-                <w:sz w:val="20"/>
-                <w:szCs w:val="20"/>
-              </w:rPr>
-            </w:pPr>
-            <w:r>
-              <w:rPr>
-                <w:rFonts w:ascii="Avenir Next LT Pro" w:hAnsi="Avenir Next LT Pro"/>
-                <w:bCs/>
-                <w:color w:val="3C3C3C"/>
-                <w:sz w:val="20"/>
-                <w:szCs w:val="20"/>
-              </w:rPr>
+            <w:r>
               <w:t>ONB5STF VERSAONE OPT 5MM STD TROCAR</w:t>
             </w:r>
           </w:p>
@@ -437,306 +405,8 @@
             <w:tcW w:w="3117" w:type="dxa"/>
           </w:tcPr>
           <w:p>
-            <w:pPr>
-              <w:rPr>
-                <w:rFonts w:ascii="Avenir Next LT Pro" w:hAnsi="Avenir Next LT Pro"/>
-                <w:bCs/>
-                <w:iCs/>
-                <w:color w:val="3C3C3C"/>
-                <w:sz w:val="20"/>
-                <w:szCs w:val="20"/>
-              </w:rPr>
-            </w:pPr>
-            <w:r>
-              <w:rPr>
-                <w:rFonts w:ascii="Avenir Next LT Pro" w:hAnsi="Avenir Next LT Pro"/>
-                <w:bCs/>
-                <w:iCs/>
-                <w:color w:val="3C3C3C"/>
-                <w:sz w:val="20"/>
-                <w:szCs w:val="20"/>
-              </w:rPr>
+            <w:r>
               <w:t>J4D3663Y</w:t>
-            </w:r>
-          </w:p>
-        </w:tc>
-      </w:tr>
-      <w:tr>
-        <w:trPr>
-          <w:trHeight w:val="242"/>
-        </w:trPr>
-        <w:tc>
-          <w:tcPr>
-            <w:tcW w:w="3116" w:type="dxa"/>
-          </w:tcPr>
-          <w:p>
-            <w:pPr>
-              <w:rPr>
-                <w:bCs/>
-                <w:sz w:val="20"/>
-                <w:szCs w:val="20"/>
-              </w:rPr>
-            </w:pPr>
-            <w:r>
-              <w:rPr>
-                <w:rFonts w:ascii="Avenir Next LT Pro" w:hAnsi="Avenir Next LT Pro"/>
-                <w:bCs/>
-                <w:color w:val="3C3C3C"/>
-                <w:sz w:val="20"/>
-                <w:szCs w:val="20"/>
-              </w:rPr>
-              <w:t>{{Product ID</w:t>
-            </w:r>
-            <w:r>
-              <w:rPr>
-                <w:rFonts w:ascii="Avenir Next LT Pro" w:hAnsi="Avenir Next LT Pro"/>
-                <w:bCs/>
-                <w:color w:val="3C3C3C"/>
-                <w:sz w:val="20"/>
-                <w:szCs w:val="20"/>
-              </w:rPr>
-              <w:t>2</w:t>
-            </w:r>
-            <w:r>
-              <w:rPr>
-                <w:rFonts w:ascii="Avenir Next LT Pro" w:hAnsi="Avenir Next LT Pro"/>
-                <w:bCs/>
-                <w:color w:val="3C3C3C"/>
-                <w:sz w:val="20"/>
-                <w:szCs w:val="20"/>
-              </w:rPr>
-              <w:t>}}</w:t>
-            </w:r>
-          </w:p>
-        </w:tc>
-        <w:tc>
-          <w:tcPr>
-            <w:tcW w:w="3117" w:type="dxa"/>
-          </w:tcPr>
-          <w:p>
-            <w:pPr>
-              <w:rPr>
-                <w:bCs/>
-                <w:sz w:val="20"/>
-                <w:szCs w:val="20"/>
-              </w:rPr>
-            </w:pPr>
-            <w:r>
-              <w:rPr>
-                <w:rFonts w:ascii="Avenir Next LT Pro" w:hAnsi="Avenir Next LT Pro"/>
-                <w:bCs/>
-                <w:color w:val="3C3C3C"/>
-                <w:sz w:val="20"/>
-                <w:szCs w:val="20"/>
-              </w:rPr>
-              <w:t>{{Product Desc</w:t>
-            </w:r>
-            <w:r>
-              <w:rPr>
-                <w:rFonts w:ascii="Avenir Next LT Pro" w:hAnsi="Avenir Next LT Pro"/>
-                <w:bCs/>
-                <w:color w:val="3C3C3C"/>
-                <w:sz w:val="20"/>
-                <w:szCs w:val="20"/>
-              </w:rPr>
-              <w:t>2</w:t>
-            </w:r>
-            <w:r>
-              <w:rPr>
-                <w:rFonts w:ascii="Avenir Next LT Pro" w:hAnsi="Avenir Next LT Pro"/>
-                <w:bCs/>
-                <w:color w:val="3C3C3C"/>
-                <w:sz w:val="20"/>
-                <w:szCs w:val="20"/>
-              </w:rPr>
-              <w:t>}}</w:t>
-            </w:r>
-          </w:p>
-        </w:tc>
-        <w:tc>
-          <w:tcPr>
-            <w:tcW w:w="3117" w:type="dxa"/>
-          </w:tcPr>
-          <w:p>
-            <w:pPr>
-              <w:rPr>
-                <w:bCs/>
-                <w:sz w:val="20"/>
-                <w:szCs w:val="20"/>
-              </w:rPr>
-            </w:pPr>
-            <w:r>
-              <w:rPr>
-                <w:rFonts w:ascii="Avenir Next LT Pro" w:hAnsi="Avenir Next LT Pro"/>
-                <w:bCs/>
-                <w:iCs/>
-                <w:color w:val="3C3C3C"/>
-                <w:sz w:val="20"/>
-                <w:szCs w:val="20"/>
-              </w:rPr>
-              <w:t>{{Lot/Serial Number</w:t>
-            </w:r>
-            <w:r>
-              <w:rPr>
-                <w:rFonts w:ascii="Avenir Next LT Pro" w:hAnsi="Avenir Next LT Pro"/>
-                <w:bCs/>
-                <w:iCs/>
-                <w:color w:val="3C3C3C"/>
-                <w:sz w:val="20"/>
-                <w:szCs w:val="20"/>
-              </w:rPr>
-              <w:t>2</w:t>
-            </w:r>
-            <w:r>
-              <w:rPr>
-                <w:rFonts w:ascii="Avenir Next LT Pro" w:hAnsi="Avenir Next LT Pro"/>
-                <w:bCs/>
-                <w:iCs/>
-                <w:color w:val="3C3C3C"/>
-                <w:sz w:val="20"/>
-                <w:szCs w:val="20"/>
-              </w:rPr>
-              <w:t>}}</w:t>
-            </w:r>
-          </w:p>
-        </w:tc>
-      </w:tr>
-      <w:tr>
-        <w:trPr>
-          <w:trHeight w:val="251"/>
-        </w:trPr>
-        <w:tc>
-          <w:tcPr>
-            <w:tcW w:w="3116" w:type="dxa"/>
-          </w:tcPr>
-          <w:p>
-            <w:pPr>
-              <w:rPr>
-                <w:bCs/>
-                <w:sz w:val="20"/>
-                <w:szCs w:val="20"/>
-              </w:rPr>
-            </w:pPr>
-            <w:r>
-              <w:rPr>
-                <w:rFonts w:ascii="Avenir Next LT Pro" w:hAnsi="Avenir Next LT Pro"/>
-                <w:bCs/>
-                <w:color w:val="3C3C3C"/>
-                <w:sz w:val="20"/>
-                <w:szCs w:val="20"/>
-              </w:rPr>
-              <w:t>{{Product ID</w:t>
-            </w:r>
-            <w:r>
-              <w:rPr>
-                <w:rFonts w:ascii="Avenir Next LT Pro" w:hAnsi="Avenir Next LT Pro"/>
-                <w:bCs/>
-                <w:color w:val="3C3C3C"/>
-                <w:sz w:val="20"/>
-                <w:szCs w:val="20"/>
-              </w:rPr>
-              <w:t>3</w:t>
-            </w:r>
-            <w:r>
-              <w:rPr>
-                <w:rFonts w:ascii="Avenir Next LT Pro" w:hAnsi="Avenir Next LT Pro"/>
-                <w:bCs/>
-                <w:color w:val="3C3C3C"/>
-                <w:sz w:val="20"/>
-                <w:szCs w:val="20"/>
-              </w:rPr>
-              <w:t>}}</w:t>
-            </w:r>
-          </w:p>
-        </w:tc>
-        <w:tc>
-          <w:tcPr>
-            <w:tcW w:w="3117" w:type="dxa"/>
-          </w:tcPr>
-          <w:p>
-            <w:pPr>
-              <w:rPr>
-                <w:bCs/>
-                <w:sz w:val="20"/>
-                <w:szCs w:val="20"/>
-              </w:rPr>
-            </w:pPr>
-            <w:r>
-              <w:rPr>
-                <w:rFonts w:ascii="Avenir Next LT Pro" w:hAnsi="Avenir Next LT Pro"/>
-                <w:bCs/>
-                <w:color w:val="3C3C3C"/>
-                <w:sz w:val="20"/>
-                <w:szCs w:val="20"/>
-              </w:rPr>
-              <w:t>{{Product Desc</w:t>
-            </w:r>
-            <w:r>
-              <w:rPr>
-                <w:rFonts w:ascii="Avenir Next LT Pro" w:hAnsi="Avenir Next LT Pro"/>
-                <w:bCs/>
-                <w:color w:val="3C3C3C"/>
-                <w:sz w:val="20"/>
-                <w:szCs w:val="20"/>
-              </w:rPr>
-              <w:t>3</w:t>
-            </w:r>
-            <w:r>
-              <w:rPr>
-                <w:rFonts w:ascii="Avenir Next LT Pro" w:hAnsi="Avenir Next LT Pro"/>
-                <w:bCs/>
-                <w:color w:val="3C3C3C"/>
-                <w:sz w:val="20"/>
-                <w:szCs w:val="20"/>
-              </w:rPr>
-              <w:t>}}</w:t>
-            </w:r>
-          </w:p>
-        </w:tc>
-        <w:tc>
-          <w:tcPr>
-            <w:tcW w:w="3117" w:type="dxa"/>
-          </w:tcPr>
-          <w:p>
-            <w:pPr>
-              <w:rPr>
-                <w:bCs/>
-                <w:sz w:val="20"/>
-                <w:szCs w:val="20"/>
-              </w:rPr>
-            </w:pPr>
-            <w:r>
-              <w:rPr>
-                <w:rFonts w:ascii="Avenir Next LT Pro" w:hAnsi="Avenir Next LT Pro"/>
-                <w:bCs/>
-                <w:iCs/>
-                <w:color w:val="3C3C3C"/>
-                <w:sz w:val="20"/>
-                <w:szCs w:val="20"/>
-              </w:rPr>
-              <w:t>{{Lot/Serial Number</w:t>
-            </w:r>
-            <w:r>
-              <w:rPr>
-                <w:rFonts w:ascii="Avenir Next LT Pro" w:hAnsi="Avenir Next LT Pro"/>
-                <w:bCs/>
-                <w:iCs/>
-                <w:color w:val="3C3C3C"/>
-                <w:sz w:val="20"/>
-                <w:szCs w:val="20"/>
-              </w:rPr>
-              <w:t>3</w:t>
-            </w:r>
-            <w:r>
-              <w:rPr>
-                <w:rFonts w:ascii="Avenir Next LT Pro" w:hAnsi="Avenir Next LT Pro"/>
-                <w:bCs/>
-                <w:iCs/>
-                <w:color w:val="3C3C3C"/>
-                <w:sz w:val="20"/>
-                <w:szCs w:val="20"/>
-              </w:rPr>
-              <w:t>}}</w:t>
             </w:r>
           </w:p>
         </w:tc>
@@ -775,23 +445,6 @@
           <w:bCs/>
         </w:rPr>
         <w:t>MPXR Report# 1304590</w:t>
-      </w:r>
-    </w:p>
-    <w:p>
-      <w:pPr>
-        <w:rPr>
-          <w:rFonts w:ascii="Avenir Next LT Pro" w:hAnsi="Avenir Next LT Pro"/>
-          <w:b/>
-          <w:bCs/>
-        </w:rPr>
-      </w:pPr>
-      <w:r>
-        <w:rPr>
-          <w:rFonts w:ascii="Avenir Next LT Pro" w:hAnsi="Avenir Next LT Pro"/>
-          <w:b/>
-          <w:bCs/>
-        </w:rPr>
-        <w:t>RB Reference # {{ref number}}</w:t>
       </w:r>
     </w:p>
     <w:p>

</xml_diff>